<commit_message>
Un punto mas al apartado Procesos actuales de la biblioteca
</commit_message>
<xml_diff>
--- a/BosquejoDocumentación.docx
+++ b/BosquejoDocumentación.docx
@@ -771,6 +771,56 @@
     </w:p>
     <w:p>
       <w:pPr>
+        <w:ind w:left="360"/>
+        <w:jc w:val="both"/>
+        <w:rPr>
+          <w:lang w:val="es-MX"/>
+        </w:rPr>
+      </w:pPr>
+    </w:p>
+    <w:p>
+      <w:pPr>
+        <w:pStyle w:val="Prrafodelista"/>
+        <w:numPr>
+          <w:ilvl w:val="0"/>
+          <w:numId w:val="8"/>
+        </w:numPr>
+        <w:jc w:val="both"/>
+        <w:rPr>
+          <w:lang w:val="es-MX"/>
+        </w:rPr>
+      </w:pPr>
+      <w:r>
+        <w:rPr>
+          <w:lang w:val="es-MX"/>
+        </w:rPr>
+        <w:t>Ingreso de Nuevos Libros: Al momento de hablar con la encargada de la biblioteca nos menciono que los ingresos podrían darse por 3 factores, el primero factor es la compra de libros hechas directamente por la agencia, el segundo factor es</w:t>
+      </w:r>
+      <w:r>
+        <w:rPr>
+          <w:lang w:val="es-MX"/>
+        </w:rPr>
+        <w:t xml:space="preserve"> por donaciones de libros hacía la agencia, finalmente el ultimo factor es el traslado de libros de una agencia a otra.</w:t>
+      </w:r>
+    </w:p>
+    <w:p>
+      <w:pPr>
+        <w:pStyle w:val="Prrafodelista"/>
+        <w:rPr>
+          <w:lang w:val="es-MX"/>
+        </w:rPr>
+      </w:pPr>
+    </w:p>
+    <w:p>
+      <w:pPr>
+        <w:jc w:val="both"/>
+        <w:rPr>
+          <w:lang w:val="es-MX"/>
+        </w:rPr>
+      </w:pPr>
+    </w:p>
+    <w:p>
+      <w:pPr>
         <w:pStyle w:val="Ttulo2"/>
         <w:ind w:right="-518"/>
         <w:rPr>
@@ -1030,6 +1080,7 @@
           <w:color w:val="000000" w:themeColor="text1"/>
           <w:lang w:val="es-MX"/>
         </w:rPr>
+        <w:lastRenderedPageBreak/>
         <w:t>CÁLCULO DE PRESUPUESTO</w:t>
       </w:r>
     </w:p>

</xml_diff>

<commit_message>
Creación Diagrama Relacional para BD
</commit_message>
<xml_diff>
--- a/BosquejoDocumentación.docx
+++ b/BosquejoDocumentación.docx
@@ -107,7 +107,21 @@
         <w:rPr>
           <w:lang w:val="es-MX"/>
         </w:rPr>
-        <w:t>Realizar Analisis de requerimientos en base a la entrevista y estado actual</w:t>
+        <w:t xml:space="preserve">Realizar </w:t>
+      </w:r>
+      <w:proofErr w:type="spellStart"/>
+      <w:r>
+        <w:rPr>
+          <w:lang w:val="es-MX"/>
+        </w:rPr>
+        <w:t>Analisis</w:t>
+      </w:r>
+      <w:proofErr w:type="spellEnd"/>
+      <w:r>
+        <w:rPr>
+          <w:lang w:val="es-MX"/>
+        </w:rPr>
+        <w:t xml:space="preserve"> de requerimientos en base a la entrevista y estado actual</w:t>
       </w:r>
     </w:p>
     <w:p>
@@ -229,11 +243,19 @@
           <w:lang w:val="es-MX"/>
         </w:rPr>
       </w:pPr>
-      <w:r>
-        <w:rPr>
-          <w:lang w:val="es-MX"/>
-        </w:rPr>
-        <w:t>Login y formularios adyacentes</w:t>
+      <w:proofErr w:type="spellStart"/>
+      <w:r>
+        <w:rPr>
+          <w:lang w:val="es-MX"/>
+        </w:rPr>
+        <w:t>Login</w:t>
+      </w:r>
+      <w:proofErr w:type="spellEnd"/>
+      <w:r>
+        <w:rPr>
+          <w:lang w:val="es-MX"/>
+        </w:rPr>
+        <w:t xml:space="preserve"> y formularios adyacentes</w:t>
       </w:r>
     </w:p>
     <w:p>
@@ -247,11 +269,19 @@
           <w:lang w:val="es-MX"/>
         </w:rPr>
       </w:pPr>
-      <w:r>
-        <w:rPr>
-          <w:lang w:val="es-MX"/>
-        </w:rPr>
-        <w:t>Menu o formulario principal</w:t>
+      <w:proofErr w:type="spellStart"/>
+      <w:r>
+        <w:rPr>
+          <w:lang w:val="es-MX"/>
+        </w:rPr>
+        <w:t>Menu</w:t>
+      </w:r>
+      <w:proofErr w:type="spellEnd"/>
+      <w:r>
+        <w:rPr>
+          <w:lang w:val="es-MX"/>
+        </w:rPr>
+        <w:t xml:space="preserve"> o formulario principal</w:t>
       </w:r>
     </w:p>
     <w:p>
@@ -630,7 +660,21 @@
         <w:rPr>
           <w:lang w:val="es-MX"/>
         </w:rPr>
-        <w:t>: Cuando un usuario ya ha encontrado y seleccionado los libros que necesite prestar, este tiene que dirigirse a la encargada o recepcionista de la biblioteca y solicitar una ficha de préstamo de libros, algunas de las bibliotecas entrevistadas realizaban una ficha por cada libro que el usuario quisiera prestar, pero otras utilizaban una sola ficha para notar tanto los datos relevantes personales del usuario que solicita el préstamo y los libros que estos desean devolver, a esto se añade las fechas limites en las que tiene que devolver los libros y algunas advertencias en caso de no devolución. En algunas fichas se observo una casilla de estado al lado del nombre de los libros que describían las condiciones en las que se prestaba el libro (Esto como medida de control interno de la biblioteca)</w:t>
+        <w:t xml:space="preserve">: Cuando un usuario ya ha encontrado y seleccionado los libros que necesite prestar, este tiene que dirigirse a la encargada o recepcionista de la biblioteca y solicitar una ficha de préstamo de libros, algunas de las bibliotecas entrevistadas realizaban una ficha por cada libro que el usuario quisiera prestar, pero otras utilizaban una sola ficha para notar tanto los datos relevantes personales del usuario que solicita el préstamo y los libros que estos desean devolver, a esto se añade las fechas limites en las que tiene que devolver los libros y algunas advertencias en caso de no devolución. En algunas fichas se </w:t>
+      </w:r>
+      <w:proofErr w:type="spellStart"/>
+      <w:r>
+        <w:rPr>
+          <w:lang w:val="es-MX"/>
+        </w:rPr>
+        <w:t>observo</w:t>
+      </w:r>
+      <w:proofErr w:type="spellEnd"/>
+      <w:r>
+        <w:rPr>
+          <w:lang w:val="es-MX"/>
+        </w:rPr>
+        <w:t xml:space="preserve"> una casilla de estado al lado del nombre de los libros que describían las condiciones en las que se prestaba el libro (Esto como medida de control interno de la biblioteca)</w:t>
       </w:r>
     </w:p>
     <w:p>
@@ -671,11 +715,19 @@
         </w:rPr>
         <w:t xml:space="preserve"> las bibliotecas tenían </w:t>
       </w:r>
-      <w:r>
-        <w:rPr>
-          <w:lang w:val="es-MX"/>
-        </w:rPr>
-        <w:t xml:space="preserve">mas de una agencia por lo que se podían realizar prestamos interbibliotecario, el cual consiste en que si un usuario </w:t>
+      <w:proofErr w:type="spellStart"/>
+      <w:r>
+        <w:rPr>
+          <w:lang w:val="es-MX"/>
+        </w:rPr>
+        <w:t>mas</w:t>
+      </w:r>
+      <w:proofErr w:type="spellEnd"/>
+      <w:r>
+        <w:rPr>
+          <w:lang w:val="es-MX"/>
+        </w:rPr>
+        <w:t xml:space="preserve"> de una agencia por lo que se podían realizar prestamos interbibliotecario, el cual consiste en que si un usuario </w:t>
       </w:r>
       <w:r>
         <w:rPr>
@@ -694,7 +746,35 @@
         <w:rPr>
           <w:lang w:val="es-MX"/>
         </w:rPr>
-        <w:t xml:space="preserve"> Gmail a la otra biblioteca y pide el envió del o los libros en un transcurso de tiempo razonable. El libro en cuestión pasará a pertenecer a la biblioteca recibidora y esta deberá llenar un formulario de traslado del libro con las anotaciones correspondientes (De que agencia vino, estado, etc) y ya puede ser prestado al usuario, cuando el usuario lo devuelva, la agencia tiene la potestad </w:t>
+        <w:t xml:space="preserve"> Gmail a la otra biblioteca y pide </w:t>
+      </w:r>
+      <w:proofErr w:type="spellStart"/>
+      <w:r>
+        <w:rPr>
+          <w:lang w:val="es-MX"/>
+        </w:rPr>
+        <w:t>el</w:t>
+      </w:r>
+      <w:proofErr w:type="spellEnd"/>
+      <w:r>
+        <w:rPr>
+          <w:lang w:val="es-MX"/>
+        </w:rPr>
+        <w:t xml:space="preserve"> envió del o los libros en un transcurso de tiempo razonable. El libro en cuestión pasará a pertenecer a la biblioteca recibidora y esta deberá llenar un formulario de traslado del libro con las anotaciones correspondientes (De que agencia vino, estado, </w:t>
+      </w:r>
+      <w:proofErr w:type="spellStart"/>
+      <w:r>
+        <w:rPr>
+          <w:lang w:val="es-MX"/>
+        </w:rPr>
+        <w:t>etc</w:t>
+      </w:r>
+      <w:proofErr w:type="spellEnd"/>
+      <w:r>
+        <w:rPr>
+          <w:lang w:val="es-MX"/>
+        </w:rPr>
+        <w:t xml:space="preserve">) y ya puede ser prestado al usuario, cuando el usuario lo devuelva, la agencia tiene la potestad </w:t>
       </w:r>
       <w:r>
         <w:rPr>
@@ -728,13 +808,41 @@
         <w:rPr>
           <w:lang w:val="es-MX"/>
         </w:rPr>
-        <w:t>Ingreso de Nuevos Libros: Al momento de hablar con la encargada de la biblioteca nos menciono que los ingresos podrían darse por 3 factores, el primero factor es la compra de libros hechas directamente por la agencia, el segundo factor es</w:t>
-      </w:r>
-      <w:r>
-        <w:rPr>
-          <w:lang w:val="es-MX"/>
-        </w:rPr>
-        <w:t xml:space="preserve"> por donaciones de libros hacía la agencia, finalmente el ultimo factor es el traslado de libros de una agencia a otra.</w:t>
+        <w:t xml:space="preserve">Ingreso de Nuevos Libros: Al momento de hablar con la encargada de la biblioteca nos </w:t>
+      </w:r>
+      <w:proofErr w:type="spellStart"/>
+      <w:r>
+        <w:rPr>
+          <w:lang w:val="es-MX"/>
+        </w:rPr>
+        <w:t>menciono</w:t>
+      </w:r>
+      <w:proofErr w:type="spellEnd"/>
+      <w:r>
+        <w:rPr>
+          <w:lang w:val="es-MX"/>
+        </w:rPr>
+        <w:t xml:space="preserve"> que los ingresos podrían darse por 3 factores, el primero factor es la compra de libros hechas directamente por la agencia, el segundo factor es</w:t>
+      </w:r>
+      <w:r>
+        <w:rPr>
+          <w:lang w:val="es-MX"/>
+        </w:rPr>
+        <w:t xml:space="preserve"> por donaciones de libros hacía la agencia, finalmente el </w:t>
+      </w:r>
+      <w:proofErr w:type="spellStart"/>
+      <w:r>
+        <w:rPr>
+          <w:lang w:val="es-MX"/>
+        </w:rPr>
+        <w:t>ultimo</w:t>
+      </w:r>
+      <w:proofErr w:type="spellEnd"/>
+      <w:r>
+        <w:rPr>
+          <w:lang w:val="es-MX"/>
+        </w:rPr>
+        <w:t xml:space="preserve"> factor es el traslado de libros de una agencia a otra.</w:t>
       </w:r>
     </w:p>
     <w:p>
@@ -756,34 +864,33 @@
     <w:p>
       <w:pPr>
         <w:pStyle w:val="Ttulo2"/>
-        <w:ind w:right="-518"/>
-        <w:rPr>
-          <w:color w:val="000000" w:themeColor="text1"/>
-          <w:lang w:val="es-MX"/>
-        </w:rPr>
-      </w:pPr>
-      <w:r>
-        <w:rPr>
-          <w:color w:val="000000" w:themeColor="text1"/>
-          <w:lang w:val="es-MX"/>
-        </w:rPr>
-        <w:t>Entrevista con el cliente</w:t>
-      </w:r>
-    </w:p>
-    <w:p>
-      <w:pPr>
-        <w:pStyle w:val="Ttulo2"/>
-        <w:rPr>
-          <w:color w:val="000000" w:themeColor="text1"/>
-          <w:lang w:val="es-MX"/>
-        </w:rPr>
-      </w:pPr>
-      <w:r>
-        <w:rPr>
-          <w:color w:val="000000" w:themeColor="text1"/>
-          <w:lang w:val="es-MX"/>
-        </w:rPr>
-        <w:t>Realizar Analisis de requerimientos en base a la entrevista y estado actual</w:t>
+        <w:rPr>
+          <w:color w:val="000000" w:themeColor="text1"/>
+          <w:lang w:val="es-MX"/>
+        </w:rPr>
+      </w:pPr>
+      <w:r>
+        <w:rPr>
+          <w:color w:val="000000" w:themeColor="text1"/>
+          <w:lang w:val="es-MX"/>
+        </w:rPr>
+        <w:t xml:space="preserve">Realizar </w:t>
+      </w:r>
+      <w:proofErr w:type="spellStart"/>
+      <w:r>
+        <w:rPr>
+          <w:color w:val="000000" w:themeColor="text1"/>
+          <w:lang w:val="es-MX"/>
+        </w:rPr>
+        <w:t>Analisis</w:t>
+      </w:r>
+      <w:proofErr w:type="spellEnd"/>
+      <w:r>
+        <w:rPr>
+          <w:color w:val="000000" w:themeColor="text1"/>
+          <w:lang w:val="es-MX"/>
+        </w:rPr>
+        <w:t xml:space="preserve"> de requerimientos en base a la entrevista y estado actual</w:t>
       </w:r>
     </w:p>
     <w:p>
@@ -1020,7 +1127,35 @@
         <w:rPr>
           <w:lang w:val="es-MX"/>
         </w:rPr>
-        <w:t>El Sistema debe ser escalable en dependencia de el numero de agencias que posea y pueda poseer la biblioteca</w:t>
+        <w:t xml:space="preserve">El Sistema debe ser escalable en dependencia </w:t>
+      </w:r>
+      <w:proofErr w:type="spellStart"/>
+      <w:r>
+        <w:rPr>
+          <w:lang w:val="es-MX"/>
+        </w:rPr>
+        <w:t>de el</w:t>
+      </w:r>
+      <w:proofErr w:type="spellEnd"/>
+      <w:r>
+        <w:rPr>
+          <w:lang w:val="es-MX"/>
+        </w:rPr>
+        <w:t xml:space="preserve"> </w:t>
+      </w:r>
+      <w:proofErr w:type="spellStart"/>
+      <w:r>
+        <w:rPr>
+          <w:lang w:val="es-MX"/>
+        </w:rPr>
+        <w:t>numero</w:t>
+      </w:r>
+      <w:proofErr w:type="spellEnd"/>
+      <w:r>
+        <w:rPr>
+          <w:lang w:val="es-MX"/>
+        </w:rPr>
+        <w:t xml:space="preserve"> de agencias que posea y pueda poseer la biblioteca</w:t>
       </w:r>
     </w:p>
     <w:p>
@@ -1127,7 +1262,21 @@
         <w:rPr>
           <w:lang w:val="es-MX"/>
         </w:rPr>
-        <w:t>Se usara MySQL como base de datos principal y esta debe estar alojada en un host privado que dará conectividad a todas las copias de la aplicación que posean las diferentes agencias de bibliotecas.</w:t>
+        <w:t xml:space="preserve">Se </w:t>
+      </w:r>
+      <w:proofErr w:type="gramStart"/>
+      <w:r>
+        <w:rPr>
+          <w:lang w:val="es-MX"/>
+        </w:rPr>
+        <w:t>usara</w:t>
+      </w:r>
+      <w:proofErr w:type="gramEnd"/>
+      <w:r>
+        <w:rPr>
+          <w:lang w:val="es-MX"/>
+        </w:rPr>
+        <w:t xml:space="preserve"> MySQL como base de datos principal y esta debe estar alojada en un host privado que dará conectividad a todas las copias de la aplicación que posean las diferentes agencias de bibliotecas.</w:t>
       </w:r>
     </w:p>
     <w:p>
@@ -1228,7 +1377,35 @@
         <w:rPr>
           <w:lang w:val="es-MX"/>
         </w:rPr>
-        <w:t>Ingreso y persistencia de Usuarios dentro del sistema: Uno de los apartados mas importantes del sistema es el ingreso de usuarios, que permitirá tener una base de datos de cada prestamista de libros dentro de la biblioteca, por consecuencia mejorando la rapidez de solicitudes y registro de prestamos de libros.</w:t>
+        <w:t xml:space="preserve">Ingreso y persistencia de Usuarios dentro del sistema: Uno de los apartados </w:t>
+      </w:r>
+      <w:proofErr w:type="spellStart"/>
+      <w:r>
+        <w:rPr>
+          <w:lang w:val="es-MX"/>
+        </w:rPr>
+        <w:t>mas</w:t>
+      </w:r>
+      <w:proofErr w:type="spellEnd"/>
+      <w:r>
+        <w:rPr>
+          <w:lang w:val="es-MX"/>
+        </w:rPr>
+        <w:t xml:space="preserve"> importantes del sistema es el ingreso de usuarios, que permitirá tener una base de datos de cada prestamista de libros dentro de la biblioteca, por consecuencia mejorando la rapidez de solicitudes y registro de </w:t>
+      </w:r>
+      <w:proofErr w:type="spellStart"/>
+      <w:r>
+        <w:rPr>
+          <w:lang w:val="es-MX"/>
+        </w:rPr>
+        <w:t>prestamos</w:t>
+      </w:r>
+      <w:proofErr w:type="spellEnd"/>
+      <w:r>
+        <w:rPr>
+          <w:lang w:val="es-MX"/>
+        </w:rPr>
+        <w:t xml:space="preserve"> de libros.</w:t>
       </w:r>
     </w:p>
     <w:p>
@@ -1387,12 +1564,21 @@
           <w:lang w:val="es-MX"/>
         </w:rPr>
       </w:pPr>
-      <w:r>
-        <w:rPr>
-          <w:color w:val="000000" w:themeColor="text1"/>
-          <w:lang w:val="es-MX"/>
-        </w:rPr>
-        <w:t>Login y formularios adyacentes</w:t>
+      <w:proofErr w:type="spellStart"/>
+      <w:r>
+        <w:rPr>
+          <w:color w:val="000000" w:themeColor="text1"/>
+          <w:lang w:val="es-MX"/>
+        </w:rPr>
+        <w:t>Login</w:t>
+      </w:r>
+      <w:proofErr w:type="spellEnd"/>
+      <w:r>
+        <w:rPr>
+          <w:color w:val="000000" w:themeColor="text1"/>
+          <w:lang w:val="es-MX"/>
+        </w:rPr>
+        <w:t xml:space="preserve"> y formularios adyacentes</w:t>
       </w:r>
     </w:p>
     <w:p>
@@ -1403,12 +1589,21 @@
           <w:lang w:val="es-MX"/>
         </w:rPr>
       </w:pPr>
-      <w:r>
-        <w:rPr>
-          <w:color w:val="000000" w:themeColor="text1"/>
-          <w:lang w:val="es-MX"/>
-        </w:rPr>
-        <w:t>Menu o formulario principal</w:t>
+      <w:proofErr w:type="spellStart"/>
+      <w:r>
+        <w:rPr>
+          <w:color w:val="000000" w:themeColor="text1"/>
+          <w:lang w:val="es-MX"/>
+        </w:rPr>
+        <w:t>Menu</w:t>
+      </w:r>
+      <w:proofErr w:type="spellEnd"/>
+      <w:r>
+        <w:rPr>
+          <w:color w:val="000000" w:themeColor="text1"/>
+          <w:lang w:val="es-MX"/>
+        </w:rPr>
+        <w:t xml:space="preserve"> o formulario principal</w:t>
       </w:r>
     </w:p>
     <w:p>

</xml_diff>

<commit_message>
Cronograma de trabajo y redacción de Documentación
</commit_message>
<xml_diff>
--- a/BosquejoDocumentación.docx
+++ b/BosquejoDocumentación.docx
@@ -662,14 +662,12 @@
         </w:rPr>
         <w:t xml:space="preserve">: Cuando un usuario ya ha encontrado y seleccionado los libros que necesite prestar, este tiene que dirigirse a la encargada o recepcionista de la biblioteca y solicitar una ficha de préstamo de libros, algunas de las bibliotecas entrevistadas realizaban una ficha por cada libro que el usuario quisiera prestar, pero otras utilizaban una sola ficha para notar tanto los datos relevantes personales del usuario que solicita el préstamo y los libros que estos desean devolver, a esto se añade las fechas limites en las que tiene que devolver los libros y algunas advertencias en caso de no devolución. En algunas fichas se </w:t>
       </w:r>
-      <w:proofErr w:type="spellStart"/>
-      <w:r>
-        <w:rPr>
-          <w:lang w:val="es-MX"/>
-        </w:rPr>
-        <w:t>observo</w:t>
-      </w:r>
-      <w:proofErr w:type="spellEnd"/>
+      <w:r>
+        <w:rPr>
+          <w:lang w:val="es-MX"/>
+        </w:rPr>
+        <w:t>observó</w:t>
+      </w:r>
       <w:r>
         <w:rPr>
           <w:lang w:val="es-MX"/>
@@ -876,15 +874,13 @@
         </w:rPr>
         <w:t xml:space="preserve">Realizar </w:t>
       </w:r>
-      <w:proofErr w:type="spellStart"/>
-      <w:r>
-        <w:rPr>
-          <w:color w:val="000000" w:themeColor="text1"/>
-          <w:lang w:val="es-MX"/>
-        </w:rPr>
-        <w:t>Analisis</w:t>
-      </w:r>
-      <w:proofErr w:type="spellEnd"/>
+      <w:r>
+        <w:rPr>
+          <w:color w:val="000000" w:themeColor="text1"/>
+          <w:lang w:val="es-MX"/>
+        </w:rPr>
+        <w:t>Análisis</w:t>
+      </w:r>
       <w:r>
         <w:rPr>
           <w:color w:val="000000" w:themeColor="text1"/>
@@ -899,6 +895,13 @@
           <w:lang w:val="es-MX"/>
         </w:rPr>
       </w:pPr>
+    </w:p>
+    <w:p>
+      <w:pPr>
+        <w:rPr>
+          <w:lang w:val="es-MX"/>
+        </w:rPr>
+      </w:pPr>
       <w:r>
         <w:rPr>
           <w:lang w:val="es-MX"/>
@@ -933,6 +936,13 @@
         </w:rPr>
         <w:t>Requerimientos Funcionales</w:t>
       </w:r>
+    </w:p>
+    <w:p>
+      <w:pPr>
+        <w:rPr>
+          <w:lang w:val="es-MX"/>
+        </w:rPr>
+      </w:pPr>
     </w:p>
     <w:p>
       <w:pPr>
@@ -1054,6 +1064,13 @@
     </w:p>
     <w:p>
       <w:pPr>
+        <w:rPr>
+          <w:lang w:val="es-MX"/>
+        </w:rPr>
+      </w:pPr>
+    </w:p>
+    <w:p>
+      <w:pPr>
         <w:pStyle w:val="Prrafodelista"/>
         <w:numPr>
           <w:ilvl w:val="0"/>
@@ -1129,28 +1146,24 @@
         </w:rPr>
         <w:t xml:space="preserve">El Sistema debe ser escalable en dependencia </w:t>
       </w:r>
-      <w:proofErr w:type="spellStart"/>
-      <w:r>
-        <w:rPr>
-          <w:lang w:val="es-MX"/>
-        </w:rPr>
-        <w:t>de el</w:t>
-      </w:r>
-      <w:proofErr w:type="spellEnd"/>
+      <w:r>
+        <w:rPr>
+          <w:lang w:val="es-MX"/>
+        </w:rPr>
+        <w:t>del</w:t>
+      </w:r>
       <w:r>
         <w:rPr>
           <w:lang w:val="es-MX"/>
         </w:rPr>
         <w:t xml:space="preserve"> </w:t>
       </w:r>
-      <w:proofErr w:type="spellStart"/>
-      <w:r>
-        <w:rPr>
-          <w:lang w:val="es-MX"/>
-        </w:rPr>
-        <w:t>numero</w:t>
-      </w:r>
-      <w:proofErr w:type="spellEnd"/>
+      <w:r>
+        <w:rPr>
+          <w:lang w:val="es-MX"/>
+        </w:rPr>
+        <w:t>número</w:t>
+      </w:r>
       <w:r>
         <w:rPr>
           <w:lang w:val="es-MX"/>
@@ -1209,11 +1222,20 @@
         <w:rPr>
           <w:lang w:val="es-MX"/>
         </w:rPr>
+        <w:lastRenderedPageBreak/>
         <w:t>El sistema debe validar que la información personal de los usuarios sea correcta, pues el requerimiento de la cedula para prestar un libro es importante y no debe haber duplicados de este campo.</w:t>
       </w:r>
     </w:p>
     <w:p>
       <w:pPr>
+        <w:ind w:left="360"/>
+        <w:rPr>
+          <w:lang w:val="es-MX"/>
+        </w:rPr>
+      </w:pPr>
+    </w:p>
+    <w:p>
+      <w:pPr>
         <w:pStyle w:val="Ttulo3"/>
         <w:rPr>
           <w:color w:val="000000" w:themeColor="text1"/>
@@ -1225,9 +1247,15 @@
           <w:color w:val="000000" w:themeColor="text1"/>
           <w:lang w:val="es-MX"/>
         </w:rPr>
-        <w:lastRenderedPageBreak/>
         <w:t>Requerimientos de Hardware y Software</w:t>
       </w:r>
+    </w:p>
+    <w:p>
+      <w:pPr>
+        <w:rPr>
+          <w:lang w:val="es-MX"/>
+        </w:rPr>
+      </w:pPr>
     </w:p>
     <w:p>
       <w:pPr>
@@ -1264,14 +1292,12 @@
         </w:rPr>
         <w:t xml:space="preserve">Se </w:t>
       </w:r>
-      <w:proofErr w:type="gramStart"/>
-      <w:r>
-        <w:rPr>
-          <w:lang w:val="es-MX"/>
-        </w:rPr>
-        <w:t>usara</w:t>
-      </w:r>
-      <w:proofErr w:type="gramEnd"/>
+      <w:r>
+        <w:rPr>
+          <w:lang w:val="es-MX"/>
+        </w:rPr>
+        <w:t>usará</w:t>
+      </w:r>
       <w:r>
         <w:rPr>
           <w:lang w:val="es-MX"/>
@@ -1281,6 +1307,13 @@
     </w:p>
     <w:p>
       <w:pPr>
+        <w:rPr>
+          <w:lang w:val="es-MX"/>
+        </w:rPr>
+      </w:pPr>
+    </w:p>
+    <w:p>
+      <w:pPr>
         <w:pStyle w:val="Ttulo1"/>
         <w:rPr>
           <w:color w:val="000000" w:themeColor="text1"/>
@@ -1294,6 +1327,13 @@
         </w:rPr>
         <w:t>PROPUESTA DE AUTOMATIZACIÓN</w:t>
       </w:r>
+    </w:p>
+    <w:p>
+      <w:pPr>
+        <w:rPr>
+          <w:lang w:val="es-MX"/>
+        </w:rPr>
+      </w:pPr>
     </w:p>
     <w:p>
       <w:pPr>
@@ -1526,6 +1566,17 @@
     </w:p>
     <w:p>
       <w:pPr>
+        <w:rPr>
+          <w:rFonts w:asciiTheme="majorHAnsi" w:eastAsiaTheme="majorEastAsia" w:hAnsiTheme="majorHAnsi" w:cstheme="majorBidi"/>
+          <w:color w:val="000000" w:themeColor="text1"/>
+          <w:sz w:val="26"/>
+          <w:szCs w:val="26"/>
+          <w:lang w:val="es-MX"/>
+        </w:rPr>
+      </w:pPr>
+    </w:p>
+    <w:p>
+      <w:pPr>
         <w:pStyle w:val="Ttulo1"/>
         <w:rPr>
           <w:color w:val="000000" w:themeColor="text1"/>
@@ -1537,7 +1588,302 @@
           <w:color w:val="000000" w:themeColor="text1"/>
           <w:lang w:val="es-MX"/>
         </w:rPr>
-        <w:t>DIAGRAMA DE ENTIDAD RELACIÓN PARA LOS DIFERENTES MACRO Y MICRO PROCESOS</w:t>
+        <w:t xml:space="preserve">DIAGRAMA </w:t>
+      </w:r>
+      <w:r>
+        <w:rPr>
+          <w:color w:val="000000" w:themeColor="text1"/>
+          <w:lang w:val="es-MX"/>
+        </w:rPr>
+        <w:t>RELACIONAL BASE DE DATOS</w:t>
+      </w:r>
+    </w:p>
+    <w:p>
+      <w:pPr>
+        <w:rPr>
+          <w:lang w:val="es-MX"/>
+        </w:rPr>
+      </w:pPr>
+    </w:p>
+    <w:p>
+      <w:pPr>
+        <w:spacing w:before="100" w:beforeAutospacing="1" w:after="100" w:afterAutospacing="1" w:line="240" w:lineRule="auto"/>
+        <w:jc w:val="both"/>
+        <w:rPr>
+          <w:lang w:val="es-MX"/>
+        </w:rPr>
+      </w:pPr>
+      <w:r>
+        <w:rPr>
+          <w:lang w:val="es-MX"/>
+        </w:rPr>
+        <w:t>Teniendo en cuenta los requerimientos funcionales y la naturaleza del negocio, en este caso el préstamo de libros, se llevó a cabo un análisis del flujo de datos principales del proyecto. Como resultado, presentamos el siguiente diagrama relacional, que servirá como base para la creación de la base de datos y el diseño de las interfaces de usuario (UI).</w:t>
+      </w:r>
+    </w:p>
+    <w:p>
+      <w:pPr>
+        <w:spacing w:before="100" w:beforeAutospacing="1" w:after="100" w:afterAutospacing="1" w:line="240" w:lineRule="auto"/>
+        <w:jc w:val="both"/>
+        <w:rPr>
+          <w:lang w:val="es-MX"/>
+        </w:rPr>
+      </w:pPr>
+      <w:r>
+        <w:rPr>
+          <w:lang w:val="es-MX"/>
+        </w:rPr>
+        <w:t>En este diagrama, las tablas se han clasificado en dos categorías:</w:t>
+      </w:r>
+    </w:p>
+    <w:p>
+      <w:pPr>
+        <w:numPr>
+          <w:ilvl w:val="0"/>
+          <w:numId w:val="12"/>
+        </w:numPr>
+        <w:spacing w:before="100" w:beforeAutospacing="1" w:after="120" w:line="240" w:lineRule="auto"/>
+        <w:ind w:left="714" w:hanging="357"/>
+        <w:jc w:val="both"/>
+        <w:rPr>
+          <w:lang w:val="es-MX"/>
+        </w:rPr>
+      </w:pPr>
+      <w:r>
+        <w:rPr>
+          <w:b/>
+          <w:bCs/>
+          <w:lang w:val="es-MX"/>
+        </w:rPr>
+        <w:t>Tablas catálogo</w:t>
+      </w:r>
+      <w:r>
+        <w:rPr>
+          <w:lang w:val="es-MX"/>
+        </w:rPr>
+        <w:t>: Contienen datos estáticos o con poco flujo de modificación y son referenciadas por otras tablas. Se representan en color azul.</w:t>
+      </w:r>
+    </w:p>
+    <w:p>
+      <w:pPr>
+        <w:numPr>
+          <w:ilvl w:val="0"/>
+          <w:numId w:val="12"/>
+        </w:numPr>
+        <w:spacing w:before="100" w:beforeAutospacing="1" w:after="120" w:line="240" w:lineRule="auto"/>
+        <w:ind w:left="714" w:hanging="357"/>
+        <w:jc w:val="both"/>
+        <w:rPr>
+          <w:lang w:val="es-MX"/>
+        </w:rPr>
+      </w:pPr>
+      <w:r>
+        <w:rPr>
+          <w:b/>
+          <w:bCs/>
+          <w:lang w:val="es-MX"/>
+        </w:rPr>
+        <w:t>Tablas</w:t>
+      </w:r>
+      <w:r>
+        <w:rPr>
+          <w:lang w:val="es-MX"/>
+        </w:rPr>
+        <w:t xml:space="preserve"> </w:t>
+      </w:r>
+      <w:r>
+        <w:rPr>
+          <w:b/>
+          <w:bCs/>
+          <w:lang w:val="es-MX"/>
+        </w:rPr>
+        <w:t>funcionales</w:t>
+      </w:r>
+      <w:r>
+        <w:rPr>
+          <w:lang w:val="es-MX"/>
+        </w:rPr>
+        <w:t>: Manejan un mayor volumen de datos y suelen tener una o más referencias a tablas catálogo o a otras tablas funcionales. Se representan en color rojo.</w:t>
+      </w:r>
+    </w:p>
+    <w:p>
+      <w:pPr>
+        <w:spacing w:before="100" w:beforeAutospacing="1" w:after="100" w:afterAutospacing="1" w:line="240" w:lineRule="auto"/>
+        <w:jc w:val="both"/>
+        <w:rPr>
+          <w:lang w:val="es-MX"/>
+        </w:rPr>
+      </w:pPr>
+      <w:r>
+        <w:rPr>
+          <w:lang w:val="es-MX"/>
+        </w:rPr>
+        <w:t>Entre las principales tablas de la base de datos se encuentran:</w:t>
+      </w:r>
+    </w:p>
+    <w:p>
+      <w:pPr>
+        <w:jc w:val="both"/>
+        <w:rPr>
+          <w:lang w:val="es-MX"/>
+        </w:rPr>
+      </w:pPr>
+      <w:r>
+        <w:rPr>
+          <w:b/>
+          <w:bCs/>
+          <w:lang w:val="es-MX"/>
+        </w:rPr>
+        <w:t>IngresoLibros</w:t>
+      </w:r>
+      <w:r>
+        <w:rPr>
+          <w:lang w:val="es-MX"/>
+        </w:rPr>
+        <w:t>: Almacena los datos necesarios para el registro de nuevos libros en el sistema, tomando como referencia el catálogo de libros existente.</w:t>
+      </w:r>
+    </w:p>
+    <w:p>
+      <w:pPr>
+        <w:jc w:val="both"/>
+        <w:rPr>
+          <w:lang w:val="es-MX"/>
+        </w:rPr>
+      </w:pPr>
+      <w:r>
+        <w:rPr>
+          <w:b/>
+          <w:bCs/>
+          <w:lang w:val="es-MX"/>
+        </w:rPr>
+        <w:t>SalidaLibros</w:t>
+      </w:r>
+      <w:r>
+        <w:rPr>
+          <w:lang w:val="es-MX"/>
+        </w:rPr>
+        <w:t>: Gestiona la salida de libros que han sido deteriorados, perdidos o dañados. Su principal referencia es el Almacén de Libros de la biblioteca, asegurando un control adecuado sobre la eliminación de ejemplares.</w:t>
+      </w:r>
+    </w:p>
+    <w:p>
+      <w:pPr>
+        <w:jc w:val="both"/>
+        <w:rPr>
+          <w:lang w:val="es-MX"/>
+        </w:rPr>
+      </w:pPr>
+      <w:r>
+        <w:rPr>
+          <w:b/>
+          <w:bCs/>
+          <w:lang w:val="es-MX"/>
+        </w:rPr>
+        <w:t>Usuarios</w:t>
+      </w:r>
+      <w:r>
+        <w:rPr>
+          <w:lang w:val="es-MX"/>
+        </w:rPr>
+        <w:t>: Aunque comúnmente se asocia con el inicio de sesión en el sistema, esta tabla también desempeña un papel clave en la auditoría de datos. Además, el atributo sucursal permite identificar la ubicación donde se utiliza el programa y filtrar la información específica de cada sede.</w:t>
+      </w:r>
+    </w:p>
+    <w:p>
+      <w:pPr>
+        <w:jc w:val="both"/>
+        <w:rPr>
+          <w:lang w:val="es-MX"/>
+        </w:rPr>
+      </w:pPr>
+      <w:r>
+        <w:rPr>
+          <w:b/>
+          <w:bCs/>
+          <w:lang w:val="es-MX"/>
+        </w:rPr>
+        <w:t>AlmacenLibros</w:t>
+      </w:r>
+      <w:r>
+        <w:rPr>
+          <w:lang w:val="es-MX"/>
+        </w:rPr>
+        <w:t>: Registra cada ejemplar individual de los libros, incluyendo su estado actual. Es fundamental para gestionar la disponibilidad de libros, el préstamo de ejemplares y la actualización del stock en la biblioteca.</w:t>
+      </w:r>
+    </w:p>
+    <w:p>
+      <w:pPr>
+        <w:jc w:val="both"/>
+        <w:rPr>
+          <w:lang w:val="es-MX"/>
+        </w:rPr>
+      </w:pPr>
+      <w:r>
+        <w:rPr>
+          <w:b/>
+          <w:bCs/>
+          <w:lang w:val="es-MX"/>
+        </w:rPr>
+        <w:t>DetallePrestamos</w:t>
+      </w:r>
+      <w:r>
+        <w:rPr>
+          <w:lang w:val="es-MX"/>
+        </w:rPr>
+        <w:t>: Permite registrar de manera estructurada los libros prestados a cada usuario. Está estrechamente vinculada a la tabla Catálogo de Préstamos, permitiendo gestionar múltiples libros por cada transacción. Además, su relación con la tabla Usuarios facilita el control y seguimiento de los préstamos activos.</w:t>
+      </w:r>
+    </w:p>
+    <w:p>
+      <w:pPr>
+        <w:jc w:val="both"/>
+        <w:rPr>
+          <w:lang w:val="es-MX"/>
+        </w:rPr>
+      </w:pPr>
+      <w:r>
+        <w:rPr>
+          <w:noProof/>
+          <w:lang w:val="es-MX"/>
+        </w:rPr>
+        <w:lastRenderedPageBreak/>
+        <w:drawing>
+          <wp:inline distT="0" distB="0" distL="0" distR="0" wp14:anchorId="7786D51F" wp14:editId="373BBA96">
+            <wp:extent cx="6400800" cy="4538345"/>
+            <wp:effectExtent l="0" t="0" r="0" b="0"/>
+            <wp:docPr id="2" name="Imagen 2"/>
+            <wp:cNvGraphicFramePr>
+              <a:graphicFrameLocks xmlns:a="http://schemas.openxmlformats.org/drawingml/2006/main" noChangeAspect="1"/>
+            </wp:cNvGraphicFramePr>
+            <a:graphic xmlns:a="http://schemas.openxmlformats.org/drawingml/2006/main">
+              <a:graphicData uri="http://schemas.openxmlformats.org/drawingml/2006/picture">
+                <pic:pic xmlns:pic="http://schemas.openxmlformats.org/drawingml/2006/picture">
+                  <pic:nvPicPr>
+                    <pic:cNvPr id="2" name="Imagen 2"/>
+                    <pic:cNvPicPr/>
+                  </pic:nvPicPr>
+                  <pic:blipFill>
+                    <a:blip r:embed="rId5" cstate="print">
+                      <a:extLst>
+                        <a:ext uri="{28A0092B-C50C-407E-A947-70E740481C1C}">
+                          <a14:useLocalDpi xmlns:a14="http://schemas.microsoft.com/office/drawing/2010/main" val="0"/>
+                        </a:ext>
+                      </a:extLst>
+                    </a:blip>
+                    <a:stretch>
+                      <a:fillRect/>
+                    </a:stretch>
+                  </pic:blipFill>
+                  <pic:spPr>
+                    <a:xfrm>
+                      <a:off x="0" y="0"/>
+                      <a:ext cx="6400800" cy="4538345"/>
+                    </a:xfrm>
+                    <a:prstGeom prst="rect">
+                      <a:avLst/>
+                    </a:prstGeom>
+                  </pic:spPr>
+                </pic:pic>
+              </a:graphicData>
+            </a:graphic>
+          </wp:inline>
+        </w:drawing>
       </w:r>
     </w:p>
     <w:p>
@@ -1624,6 +1970,19 @@
     </w:p>
     <w:p>
       <w:pPr>
+        <w:rPr>
+          <w:lang w:val="es-MX"/>
+        </w:rPr>
+      </w:pPr>
+      <w:r>
+        <w:rPr>
+          <w:lang w:val="es-MX"/>
+        </w:rPr>
+        <w:br w:type="page"/>
+      </w:r>
+    </w:p>
+    <w:p>
+      <w:pPr>
         <w:pStyle w:val="Ttulo1"/>
         <w:rPr>
           <w:color w:val="000000" w:themeColor="text1"/>
@@ -1635,6 +1994,7 @@
           <w:color w:val="000000" w:themeColor="text1"/>
           <w:lang w:val="es-MX"/>
         </w:rPr>
+        <w:lastRenderedPageBreak/>
         <w:t>CRONOGRAMA DE TRABAJO</w:t>
       </w:r>
     </w:p>
@@ -1647,6 +2007,141 @@
     </w:p>
     <w:p>
       <w:pPr>
+        <w:rPr>
+          <w:lang w:val="es-MX"/>
+        </w:rPr>
+      </w:pPr>
+      <w:r>
+        <w:rPr>
+          <w:lang w:val="es-MX"/>
+        </w:rPr>
+        <w:t>Para la realización del proyecto se elaboró un cronograma de trabajo con las principales actividades a desempeñar distribuidos entre el mes de enero al mes de febrero como ve a continuación:</w:t>
+      </w:r>
+    </w:p>
+    <w:p>
+      <w:pPr>
+        <w:rPr>
+          <w:lang w:val="es-MX"/>
+        </w:rPr>
+      </w:pPr>
+      <w:r>
+        <w:rPr>
+          <w:noProof/>
+          <w:lang w:val="es-MX"/>
+        </w:rPr>
+        <w:drawing>
+          <wp:inline distT="0" distB="0" distL="0" distR="0" wp14:anchorId="66AC2951" wp14:editId="634E0D80">
+            <wp:extent cx="6400800" cy="3012440"/>
+            <wp:effectExtent l="0" t="0" r="0" b="0"/>
+            <wp:docPr id="3" name="Imagen 3"/>
+            <wp:cNvGraphicFramePr>
+              <a:graphicFrameLocks xmlns:a="http://schemas.openxmlformats.org/drawingml/2006/main" noChangeAspect="1"/>
+            </wp:cNvGraphicFramePr>
+            <a:graphic xmlns:a="http://schemas.openxmlformats.org/drawingml/2006/main">
+              <a:graphicData uri="http://schemas.openxmlformats.org/drawingml/2006/picture">
+                <pic:pic xmlns:pic="http://schemas.openxmlformats.org/drawingml/2006/picture">
+                  <pic:nvPicPr>
+                    <pic:cNvPr id="3" name="Imagen 3"/>
+                    <pic:cNvPicPr/>
+                  </pic:nvPicPr>
+                  <pic:blipFill>
+                    <a:blip r:embed="rId6">
+                      <a:extLst>
+                        <a:ext uri="{28A0092B-C50C-407E-A947-70E740481C1C}">
+                          <a14:useLocalDpi xmlns:a14="http://schemas.microsoft.com/office/drawing/2010/main" val="0"/>
+                        </a:ext>
+                      </a:extLst>
+                    </a:blip>
+                    <a:stretch>
+                      <a:fillRect/>
+                    </a:stretch>
+                  </pic:blipFill>
+                  <pic:spPr>
+                    <a:xfrm>
+                      <a:off x="0" y="0"/>
+                      <a:ext cx="6400800" cy="3012440"/>
+                    </a:xfrm>
+                    <a:prstGeom prst="rect">
+                      <a:avLst/>
+                    </a:prstGeom>
+                  </pic:spPr>
+                </pic:pic>
+              </a:graphicData>
+            </a:graphic>
+          </wp:inline>
+        </w:drawing>
+      </w:r>
+    </w:p>
+    <w:p>
+      <w:pPr>
+        <w:rPr>
+          <w:lang w:val="es-MX"/>
+        </w:rPr>
+      </w:pPr>
+      <w:r>
+        <w:rPr>
+          <w:noProof/>
+          <w:lang w:val="es-MX"/>
+        </w:rPr>
+        <w:drawing>
+          <wp:inline distT="0" distB="0" distL="0" distR="0" wp14:anchorId="32824D78" wp14:editId="022FB3E2">
+            <wp:extent cx="6400800" cy="3218180"/>
+            <wp:effectExtent l="0" t="0" r="0" b="1270"/>
+            <wp:docPr id="4" name="Imagen 4"/>
+            <wp:cNvGraphicFramePr>
+              <a:graphicFrameLocks xmlns:a="http://schemas.openxmlformats.org/drawingml/2006/main" noChangeAspect="1"/>
+            </wp:cNvGraphicFramePr>
+            <a:graphic xmlns:a="http://schemas.openxmlformats.org/drawingml/2006/main">
+              <a:graphicData uri="http://schemas.openxmlformats.org/drawingml/2006/picture">
+                <pic:pic xmlns:pic="http://schemas.openxmlformats.org/drawingml/2006/picture">
+                  <pic:nvPicPr>
+                    <pic:cNvPr id="4" name="Imagen 4"/>
+                    <pic:cNvPicPr/>
+                  </pic:nvPicPr>
+                  <pic:blipFill>
+                    <a:blip r:embed="rId7">
+                      <a:extLst>
+                        <a:ext uri="{28A0092B-C50C-407E-A947-70E740481C1C}">
+                          <a14:useLocalDpi xmlns:a14="http://schemas.microsoft.com/office/drawing/2010/main" val="0"/>
+                        </a:ext>
+                      </a:extLst>
+                    </a:blip>
+                    <a:stretch>
+                      <a:fillRect/>
+                    </a:stretch>
+                  </pic:blipFill>
+                  <pic:spPr>
+                    <a:xfrm>
+                      <a:off x="0" y="0"/>
+                      <a:ext cx="6400800" cy="3218180"/>
+                    </a:xfrm>
+                    <a:prstGeom prst="rect">
+                      <a:avLst/>
+                    </a:prstGeom>
+                  </pic:spPr>
+                </pic:pic>
+              </a:graphicData>
+            </a:graphic>
+          </wp:inline>
+        </w:drawing>
+      </w:r>
+    </w:p>
+    <w:p>
+      <w:pPr>
+        <w:rPr>
+          <w:lang w:val="es-MX"/>
+        </w:rPr>
+      </w:pPr>
+    </w:p>
+    <w:p>
+      <w:pPr>
+        <w:rPr>
+          <w:lang w:val="es-MX"/>
+        </w:rPr>
+      </w:pPr>
+    </w:p>
+    <w:p>
+      <w:pPr>
         <w:pStyle w:val="Ttulo1"/>
         <w:rPr>
           <w:color w:val="000000" w:themeColor="text1"/>
@@ -1658,6 +2153,7 @@
           <w:color w:val="000000" w:themeColor="text1"/>
           <w:lang w:val="es-MX"/>
         </w:rPr>
+        <w:lastRenderedPageBreak/>
         <w:t>CÁLCULO DE PRESUPUESTO</w:t>
       </w:r>
     </w:p>
@@ -1690,6 +2186,155 @@
 <file path=word/numbering.xml><?xml version="1.0" encoding="utf-8"?>
 <w:numbering xmlns:wpc="http://schemas.microsoft.com/office/word/2010/wordprocessingCanvas" xmlns:cx="http://schemas.microsoft.com/office/drawing/2014/chartex" xmlns:cx1="http://schemas.microsoft.com/office/drawing/2015/9/8/chartex" xmlns:cx2="http://schemas.microsoft.com/office/drawing/2015/10/21/chartex" xmlns:cx3="http://schemas.microsoft.com/office/drawing/2016/5/9/chartex" xmlns:cx4="http://schemas.microsoft.com/office/drawing/2016/5/10/chartex" xmlns:cx5="http://schemas.microsoft.com/office/drawing/2016/5/11/chartex" xmlns:cx6="http://schemas.microsoft.com/office/drawing/2016/5/12/chartex" xmlns:cx7="http://schemas.microsoft.com/office/drawing/2016/5/13/chartex" xmlns:cx8="http://schemas.microsoft.com/office/drawing/2016/5/14/chartex" xmlns:mc="http://schemas.openxmlformats.org/markup-compatibility/2006" xmlns:aink="http://schemas.microsoft.com/office/drawing/2016/ink" xmlns:am3d="http://schemas.microsoft.com/office/drawing/2017/model3d" xmlns:o="urn:schemas-microsoft-com:office:office" xmlns:r="http://schemas.openxmlformats.org/officeDocument/2006/relationships" xmlns:m="http://schemas.openxmlformats.org/officeDocument/2006/math" xmlns:v="urn:schemas-microsoft-com:vml" xmlns:wp14="http://schemas.microsoft.com/office/word/2010/wordprocessingDrawing" xmlns:wp="http://schemas.openxmlformats.org/drawingml/2006/wordprocessingDrawing" xmlns:w10="urn:schemas-microsoft-com:office:word" xmlns:w="http://schemas.openxmlformats.org/wordprocessingml/2006/main" xmlns:w14="http://schemas.microsoft.com/office/word/2010/wordml" xmlns:w15="http://schemas.microsoft.com/office/word/2012/wordml" xmlns:w16cex="http://schemas.microsoft.com/office/word/2018/wordml/cex" xmlns:w16cid="http://schemas.microsoft.com/office/word/2016/wordml/cid" xmlns:w16="http://schemas.microsoft.com/office/word/2018/wordml" xmlns:w16sdtdh="http://schemas.microsoft.com/office/word/2020/wordml/sdtdatahash" xmlns:w16se="http://schemas.microsoft.com/office/word/2015/wordml/symex" xmlns:wpg="http://schemas.microsoft.com/office/word/2010/wordprocessingGroup" xmlns:wpi="http://schemas.microsoft.com/office/word/2010/wordprocessingInk" xmlns:wne="http://schemas.microsoft.com/office/word/2006/wordml" xmlns:wps="http://schemas.microsoft.com/office/word/2010/wordprocessingShape" mc:Ignorable="w14 w15 w16se w16cid w16 w16cex w16sdtdh wp14">
   <w:abstractNum w:abstractNumId="0" w15:restartNumberingAfterBreak="0">
+    <w:nsid w:val="0B864AA7"/>
+    <w:multiLevelType w:val="multilevel"/>
+    <w:tmpl w:val="42460D68"/>
+    <w:lvl w:ilvl="0">
+      <w:start w:val="1"/>
+      <w:numFmt w:val="bullet"/>
+      <w:lvlText w:val=""/>
+      <w:lvlJc w:val="left"/>
+      <w:pPr>
+        <w:tabs>
+          <w:tab w:val="num" w:pos="720"/>
+        </w:tabs>
+        <w:ind w:left="720" w:hanging="360"/>
+      </w:pPr>
+      <w:rPr>
+        <w:rFonts w:ascii="Symbol" w:hAnsi="Symbol" w:hint="default"/>
+        <w:sz w:val="20"/>
+      </w:rPr>
+    </w:lvl>
+    <w:lvl w:ilvl="1" w:tentative="1">
+      <w:start w:val="1"/>
+      <w:numFmt w:val="bullet"/>
+      <w:lvlText w:val="o"/>
+      <w:lvlJc w:val="left"/>
+      <w:pPr>
+        <w:tabs>
+          <w:tab w:val="num" w:pos="1440"/>
+        </w:tabs>
+        <w:ind w:left="1440" w:hanging="360"/>
+      </w:pPr>
+      <w:rPr>
+        <w:rFonts w:ascii="Courier New" w:hAnsi="Courier New" w:hint="default"/>
+        <w:sz w:val="20"/>
+      </w:rPr>
+    </w:lvl>
+    <w:lvl w:ilvl="2" w:tentative="1">
+      <w:start w:val="1"/>
+      <w:numFmt w:val="bullet"/>
+      <w:lvlText w:val=""/>
+      <w:lvlJc w:val="left"/>
+      <w:pPr>
+        <w:tabs>
+          <w:tab w:val="num" w:pos="2160"/>
+        </w:tabs>
+        <w:ind w:left="2160" w:hanging="360"/>
+      </w:pPr>
+      <w:rPr>
+        <w:rFonts w:ascii="Wingdings" w:hAnsi="Wingdings" w:hint="default"/>
+        <w:sz w:val="20"/>
+      </w:rPr>
+    </w:lvl>
+    <w:lvl w:ilvl="3" w:tentative="1">
+      <w:start w:val="1"/>
+      <w:numFmt w:val="bullet"/>
+      <w:lvlText w:val=""/>
+      <w:lvlJc w:val="left"/>
+      <w:pPr>
+        <w:tabs>
+          <w:tab w:val="num" w:pos="2880"/>
+        </w:tabs>
+        <w:ind w:left="2880" w:hanging="360"/>
+      </w:pPr>
+      <w:rPr>
+        <w:rFonts w:ascii="Wingdings" w:hAnsi="Wingdings" w:hint="default"/>
+        <w:sz w:val="20"/>
+      </w:rPr>
+    </w:lvl>
+    <w:lvl w:ilvl="4" w:tentative="1">
+      <w:start w:val="1"/>
+      <w:numFmt w:val="bullet"/>
+      <w:lvlText w:val=""/>
+      <w:lvlJc w:val="left"/>
+      <w:pPr>
+        <w:tabs>
+          <w:tab w:val="num" w:pos="3600"/>
+        </w:tabs>
+        <w:ind w:left="3600" w:hanging="360"/>
+      </w:pPr>
+      <w:rPr>
+        <w:rFonts w:ascii="Wingdings" w:hAnsi="Wingdings" w:hint="default"/>
+        <w:sz w:val="20"/>
+      </w:rPr>
+    </w:lvl>
+    <w:lvl w:ilvl="5" w:tentative="1">
+      <w:start w:val="1"/>
+      <w:numFmt w:val="bullet"/>
+      <w:lvlText w:val=""/>
+      <w:lvlJc w:val="left"/>
+      <w:pPr>
+        <w:tabs>
+          <w:tab w:val="num" w:pos="4320"/>
+        </w:tabs>
+        <w:ind w:left="4320" w:hanging="360"/>
+      </w:pPr>
+      <w:rPr>
+        <w:rFonts w:ascii="Wingdings" w:hAnsi="Wingdings" w:hint="default"/>
+        <w:sz w:val="20"/>
+      </w:rPr>
+    </w:lvl>
+    <w:lvl w:ilvl="6" w:tentative="1">
+      <w:start w:val="1"/>
+      <w:numFmt w:val="bullet"/>
+      <w:lvlText w:val=""/>
+      <w:lvlJc w:val="left"/>
+      <w:pPr>
+        <w:tabs>
+          <w:tab w:val="num" w:pos="5040"/>
+        </w:tabs>
+        <w:ind w:left="5040" w:hanging="360"/>
+      </w:pPr>
+      <w:rPr>
+        <w:rFonts w:ascii="Wingdings" w:hAnsi="Wingdings" w:hint="default"/>
+        <w:sz w:val="20"/>
+      </w:rPr>
+    </w:lvl>
+    <w:lvl w:ilvl="7" w:tentative="1">
+      <w:start w:val="1"/>
+      <w:numFmt w:val="bullet"/>
+      <w:lvlText w:val=""/>
+      <w:lvlJc w:val="left"/>
+      <w:pPr>
+        <w:tabs>
+          <w:tab w:val="num" w:pos="5760"/>
+        </w:tabs>
+        <w:ind w:left="5760" w:hanging="360"/>
+      </w:pPr>
+      <w:rPr>
+        <w:rFonts w:ascii="Wingdings" w:hAnsi="Wingdings" w:hint="default"/>
+        <w:sz w:val="20"/>
+      </w:rPr>
+    </w:lvl>
+    <w:lvl w:ilvl="8" w:tentative="1">
+      <w:start w:val="1"/>
+      <w:numFmt w:val="bullet"/>
+      <w:lvlText w:val=""/>
+      <w:lvlJc w:val="left"/>
+      <w:pPr>
+        <w:tabs>
+          <w:tab w:val="num" w:pos="6480"/>
+        </w:tabs>
+        <w:ind w:left="6480" w:hanging="360"/>
+      </w:pPr>
+      <w:rPr>
+        <w:rFonts w:ascii="Wingdings" w:hAnsi="Wingdings" w:hint="default"/>
+        <w:sz w:val="20"/>
+      </w:rPr>
+    </w:lvl>
+  </w:abstractNum>
+  <w:abstractNum w:abstractNumId="1" w15:restartNumberingAfterBreak="0">
     <w:nsid w:val="0E405B9A"/>
     <w:multiLevelType w:val="hybridMultilevel"/>
     <w:tmpl w:val="F9C6A4EE"/>
@@ -1802,7 +2447,7 @@
       </w:rPr>
     </w:lvl>
   </w:abstractNum>
-  <w:abstractNum w:abstractNumId="1" w15:restartNumberingAfterBreak="0">
+  <w:abstractNum w:abstractNumId="2" w15:restartNumberingAfterBreak="0">
     <w:nsid w:val="1F2E6596"/>
     <w:multiLevelType w:val="hybridMultilevel"/>
     <w:tmpl w:val="0F80156C"/>
@@ -1915,7 +2560,7 @@
       </w:rPr>
     </w:lvl>
   </w:abstractNum>
-  <w:abstractNum w:abstractNumId="2" w15:restartNumberingAfterBreak="0">
+  <w:abstractNum w:abstractNumId="3" w15:restartNumberingAfterBreak="0">
     <w:nsid w:val="3573481C"/>
     <w:multiLevelType w:val="multilevel"/>
     <w:tmpl w:val="4C0A001D"/>
@@ -2001,7 +2646,7 @@
       </w:pPr>
     </w:lvl>
   </w:abstractNum>
-  <w:abstractNum w:abstractNumId="3" w15:restartNumberingAfterBreak="0">
+  <w:abstractNum w:abstractNumId="4" w15:restartNumberingAfterBreak="0">
     <w:nsid w:val="461C7502"/>
     <w:multiLevelType w:val="multilevel"/>
     <w:tmpl w:val="4C0A001D"/>
@@ -2087,7 +2732,7 @@
       </w:pPr>
     </w:lvl>
   </w:abstractNum>
-  <w:abstractNum w:abstractNumId="4" w15:restartNumberingAfterBreak="0">
+  <w:abstractNum w:abstractNumId="5" w15:restartNumberingAfterBreak="0">
     <w:nsid w:val="493A0CD3"/>
     <w:multiLevelType w:val="hybridMultilevel"/>
     <w:tmpl w:val="393637A4"/>
@@ -2200,7 +2845,7 @@
       </w:rPr>
     </w:lvl>
   </w:abstractNum>
-  <w:abstractNum w:abstractNumId="5" w15:restartNumberingAfterBreak="0">
+  <w:abstractNum w:abstractNumId="6" w15:restartNumberingAfterBreak="0">
     <w:nsid w:val="5420219B"/>
     <w:multiLevelType w:val="hybridMultilevel"/>
     <w:tmpl w:val="F8B6F632"/>
@@ -2313,7 +2958,7 @@
       </w:rPr>
     </w:lvl>
   </w:abstractNum>
-  <w:abstractNum w:abstractNumId="6" w15:restartNumberingAfterBreak="0">
+  <w:abstractNum w:abstractNumId="7" w15:restartNumberingAfterBreak="0">
     <w:nsid w:val="5F2021B7"/>
     <w:multiLevelType w:val="hybridMultilevel"/>
     <w:tmpl w:val="3E883CAC"/>
@@ -2426,7 +3071,7 @@
       </w:rPr>
     </w:lvl>
   </w:abstractNum>
-  <w:abstractNum w:abstractNumId="7" w15:restartNumberingAfterBreak="0">
+  <w:abstractNum w:abstractNumId="8" w15:restartNumberingAfterBreak="0">
     <w:nsid w:val="61792149"/>
     <w:multiLevelType w:val="multilevel"/>
     <w:tmpl w:val="4C0A0027"/>
@@ -2521,7 +3166,7 @@
       </w:pPr>
     </w:lvl>
   </w:abstractNum>
-  <w:abstractNum w:abstractNumId="8" w15:restartNumberingAfterBreak="0">
+  <w:abstractNum w:abstractNumId="9" w15:restartNumberingAfterBreak="0">
     <w:nsid w:val="6E0A35B5"/>
     <w:multiLevelType w:val="hybridMultilevel"/>
     <w:tmpl w:val="42AA053C"/>
@@ -2607,7 +3252,7 @@
       </w:pPr>
     </w:lvl>
   </w:abstractNum>
-  <w:abstractNum w:abstractNumId="9" w15:restartNumberingAfterBreak="0">
+  <w:abstractNum w:abstractNumId="10" w15:restartNumberingAfterBreak="0">
     <w:nsid w:val="6F640C37"/>
     <w:multiLevelType w:val="hybridMultilevel"/>
     <w:tmpl w:val="7DCEC886"/>
@@ -2720,7 +3365,7 @@
       </w:rPr>
     </w:lvl>
   </w:abstractNum>
-  <w:abstractNum w:abstractNumId="10" w15:restartNumberingAfterBreak="0">
+  <w:abstractNum w:abstractNumId="11" w15:restartNumberingAfterBreak="0">
     <w:nsid w:val="791F5CDC"/>
     <w:multiLevelType w:val="hybridMultilevel"/>
     <w:tmpl w:val="53E037A0"/>
@@ -2834,37 +3479,40 @@
     </w:lvl>
   </w:abstractNum>
   <w:num w:numId="1">
+    <w:abstractNumId w:val="10"/>
+  </w:num>
+  <w:num w:numId="2">
+    <w:abstractNumId w:val="8"/>
+  </w:num>
+  <w:num w:numId="3">
+    <w:abstractNumId w:val="4"/>
+  </w:num>
+  <w:num w:numId="4">
+    <w:abstractNumId w:val="3"/>
+  </w:num>
+  <w:num w:numId="5">
     <w:abstractNumId w:val="9"/>
   </w:num>
-  <w:num w:numId="2">
+  <w:num w:numId="6">
+    <w:abstractNumId w:val="5"/>
+  </w:num>
+  <w:num w:numId="7">
+    <w:abstractNumId w:val="2"/>
+  </w:num>
+  <w:num w:numId="8">
     <w:abstractNumId w:val="7"/>
   </w:num>
-  <w:num w:numId="3">
-    <w:abstractNumId w:val="3"/>
-  </w:num>
-  <w:num w:numId="4">
-    <w:abstractNumId w:val="2"/>
-  </w:num>
-  <w:num w:numId="5">
-    <w:abstractNumId w:val="8"/>
-  </w:num>
-  <w:num w:numId="6">
-    <w:abstractNumId w:val="4"/>
-  </w:num>
-  <w:num w:numId="7">
+  <w:num w:numId="9">
     <w:abstractNumId w:val="1"/>
   </w:num>
-  <w:num w:numId="8">
+  <w:num w:numId="10">
+    <w:abstractNumId w:val="11"/>
+  </w:num>
+  <w:num w:numId="11">
     <w:abstractNumId w:val="6"/>
   </w:num>
-  <w:num w:numId="9">
+  <w:num w:numId="12">
     <w:abstractNumId w:val="0"/>
-  </w:num>
-  <w:num w:numId="10">
-    <w:abstractNumId w:val="10"/>
-  </w:num>
-  <w:num w:numId="11">
-    <w:abstractNumId w:val="5"/>
   </w:num>
 </w:numbering>
 </file>
@@ -3663,6 +4311,34 @@
       <w:szCs w:val="21"/>
     </w:rPr>
   </w:style>
+  <w:style w:type="paragraph" w:styleId="NormalWeb">
+    <w:name w:val="Normal (Web)"/>
+    <w:basedOn w:val="Normal"/>
+    <w:uiPriority w:val="99"/>
+    <w:semiHidden/>
+    <w:unhideWhenUsed/>
+    <w:rsid w:val="00927496"/>
+    <w:pPr>
+      <w:spacing w:before="100" w:beforeAutospacing="1" w:after="100" w:afterAutospacing="1" w:line="240" w:lineRule="auto"/>
+    </w:pPr>
+    <w:rPr>
+      <w:rFonts w:ascii="Times New Roman" w:eastAsia="Times New Roman" w:hAnsi="Times New Roman" w:cs="Times New Roman"/>
+      <w:sz w:val="24"/>
+      <w:szCs w:val="24"/>
+      <w:lang w:eastAsia="es-NI"/>
+    </w:rPr>
+  </w:style>
+  <w:style w:type="character" w:styleId="Textoennegrita">
+    <w:name w:val="Strong"/>
+    <w:basedOn w:val="Fuentedeprrafopredeter"/>
+    <w:uiPriority w:val="22"/>
+    <w:qFormat/>
+    <w:rsid w:val="00927496"/>
+    <w:rPr>
+      <w:b/>
+      <w:bCs/>
+    </w:rPr>
+  </w:style>
 </w:styles>
 </file>
 

</xml_diff>